<commit_message>
created script to give meaningful names to the stringdb network
</commit_message>
<xml_diff>
--- a/CommunityDetection/community_detection_and_phi_coefficient_synopsis.docx
+++ b/CommunityDetection/community_detection_and_phi_coefficient_synopsis.docx
@@ -140,91 +140,185 @@
       <w:r>
         <w:t>Community: 9</w:t>
       </w:r>
+    </w:p>
+    <w:p>
+      <w:r>
+        <w:t>HP:0002671 SAE</w:t>
+      </w:r>
+      <w:proofErr w:type="gramStart"/>
+      <w:r>
+        <w:t>1 :</w:t>
+      </w:r>
+      <w:proofErr w:type="gramEnd"/>
+      <w:r>
+        <w:t xml:space="preserve"> 0.22344496439434378</w:t>
+      </w:r>
+    </w:p>
+    <w:p>
+      <w:r>
+        <w:t xml:space="preserve">HP:0002671 </w:t>
+      </w:r>
+      <w:proofErr w:type="gramStart"/>
+      <w:r>
+        <w:t>TBCB :</w:t>
+      </w:r>
+      <w:proofErr w:type="gramEnd"/>
+      <w:r>
+        <w:t xml:space="preserve"> 0.22344496439434378</w:t>
+      </w:r>
+    </w:p>
+    <w:p>
+      <w:r>
+        <w:t>HP:0002671 PLK</w:t>
+      </w:r>
+      <w:proofErr w:type="gramStart"/>
+      <w:r>
+        <w:t>3 :</w:t>
+      </w:r>
+      <w:proofErr w:type="gramEnd"/>
+      <w:r>
+        <w:t xml:space="preserve"> 0.22344496439434378</w:t>
+      </w:r>
+    </w:p>
+    <w:p>
+      <w:r>
+        <w:t>HP:0002671 UHRF1BP1</w:t>
+      </w:r>
+      <w:proofErr w:type="gramStart"/>
+      <w:r>
+        <w:t>L :</w:t>
+      </w:r>
+      <w:proofErr w:type="gramEnd"/>
+      <w:r>
+        <w:t xml:space="preserve"> 0.22344496439434378</w:t>
+      </w:r>
+    </w:p>
+    <w:p/>
+    <w:p>
+      <w:r>
+        <w:t>Community: 10</w:t>
+      </w:r>
+    </w:p>
+    <w:p>
+      <w:r>
+        <w:t>HP:0030127 ERCC</w:t>
+      </w:r>
+      <w:proofErr w:type="gramStart"/>
+      <w:r>
+        <w:t>3 :</w:t>
+      </w:r>
+      <w:proofErr w:type="gramEnd"/>
+      <w:r>
+        <w:t xml:space="preserve"> 0.2885605676771093</w:t>
+      </w:r>
+    </w:p>
+    <w:p>
+      <w:r>
+        <w:t xml:space="preserve">HP:0030127 </w:t>
+      </w:r>
+      <w:proofErr w:type="gramStart"/>
+      <w:r>
+        <w:t>UVRAG :</w:t>
+      </w:r>
+      <w:proofErr w:type="gramEnd"/>
+      <w:r>
+        <w:t xml:space="preserve"> 0.2885605676771093</w:t>
+      </w:r>
+    </w:p>
+    <w:p/>
+    <w:p>
+      <w:r>
+        <w:rPr>
+          <w:noProof/>
+        </w:rPr>
+        <w:lastRenderedPageBreak/>
+        <w:drawing>
+          <wp:inline distT="0" distB="0" distL="0" distR="0" wp14:anchorId="4B4DD907" wp14:editId="7EB4BAE0">
+            <wp:extent cx="5842000" cy="4381500"/>
+            <wp:effectExtent l="0" t="0" r="0" b="0"/>
+            <wp:docPr id="1" name="Picture 1" descr="A screenshot of a social media post&#10;&#10;Description automatically generated"/>
+            <wp:cNvGraphicFramePr>
+              <a:graphicFrameLocks xmlns:a="http://schemas.openxmlformats.org/drawingml/2006/main" noChangeAspect="1"/>
+            </wp:cNvGraphicFramePr>
+            <a:graphic xmlns:a="http://schemas.openxmlformats.org/drawingml/2006/main">
+              <a:graphicData uri="http://schemas.openxmlformats.org/drawingml/2006/picture">
+                <pic:pic xmlns:pic="http://schemas.openxmlformats.org/drawingml/2006/picture">
+                  <pic:nvPicPr>
+                    <pic:cNvPr id="1" name="phi-10000-boxplot.png"/>
+                    <pic:cNvPicPr/>
+                  </pic:nvPicPr>
+                  <pic:blipFill>
+                    <a:blip r:embed="rId4">
+                      <a:extLst>
+                        <a:ext uri="{28A0092B-C50C-407E-A947-70E740481C1C}">
+                          <a14:useLocalDpi xmlns:a14="http://schemas.microsoft.com/office/drawing/2010/main" val="0"/>
+                        </a:ext>
+                      </a:extLst>
+                    </a:blip>
+                    <a:stretch>
+                      <a:fillRect/>
+                    </a:stretch>
+                  </pic:blipFill>
+                  <pic:spPr>
+                    <a:xfrm>
+                      <a:off x="0" y="0"/>
+                      <a:ext cx="5842000" cy="4381500"/>
+                    </a:xfrm>
+                    <a:prstGeom prst="rect">
+                      <a:avLst/>
+                    </a:prstGeom>
+                  </pic:spPr>
+                </pic:pic>
+              </a:graphicData>
+            </a:graphic>
+          </wp:inline>
+        </w:drawing>
+      </w:r>
+    </w:p>
+    <w:p>
+      <w:r>
+        <w:t>Distributions of the phi coefficients (Matthew’s Correlation Coefficient) calculated by 10,000 bootstraps of the data. In each boot strap a ge</w:t>
+      </w:r>
       <w:bookmarkStart w:id="0" w:name="_GoBack"/>
       <w:bookmarkEnd w:id="0"/>
-    </w:p>
-    <w:p>
-      <w:r>
-        <w:t>HP:0002671 SAE</w:t>
-      </w:r>
-      <w:proofErr w:type="gramStart"/>
-      <w:r>
-        <w:t>1 :</w:t>
-      </w:r>
-      <w:proofErr w:type="gramEnd"/>
-      <w:r>
-        <w:t xml:space="preserve"> 0.22344496439434378</w:t>
-      </w:r>
-    </w:p>
-    <w:p>
-      <w:r>
-        <w:t xml:space="preserve">HP:0002671 </w:t>
-      </w:r>
-      <w:proofErr w:type="gramStart"/>
-      <w:r>
-        <w:t>TBCB :</w:t>
-      </w:r>
-      <w:proofErr w:type="gramEnd"/>
-      <w:r>
-        <w:t xml:space="preserve"> 0.22344496439434378</w:t>
-      </w:r>
-    </w:p>
-    <w:p>
-      <w:r>
-        <w:t>HP:0002671 PLK</w:t>
-      </w:r>
-      <w:proofErr w:type="gramStart"/>
-      <w:r>
-        <w:t>3 :</w:t>
-      </w:r>
-      <w:proofErr w:type="gramEnd"/>
-      <w:r>
-        <w:t xml:space="preserve"> 0.22344496439434378</w:t>
-      </w:r>
-    </w:p>
-    <w:p>
-      <w:r>
-        <w:t>HP:0002671 UHRF1BP1</w:t>
-      </w:r>
-      <w:proofErr w:type="gramStart"/>
-      <w:r>
-        <w:t>L :</w:t>
-      </w:r>
-      <w:proofErr w:type="gramEnd"/>
-      <w:r>
-        <w:t xml:space="preserve"> 0.22344496439434378</w:t>
-      </w:r>
-    </w:p>
-    <w:p/>
-    <w:p>
-      <w:r>
-        <w:t>Community: 10</w:t>
-      </w:r>
-    </w:p>
-    <w:p>
-      <w:r>
-        <w:t>HP:0030127 ERCC</w:t>
-      </w:r>
-      <w:proofErr w:type="gramStart"/>
-      <w:r>
-        <w:t>3 :</w:t>
-      </w:r>
-      <w:proofErr w:type="gramEnd"/>
-      <w:r>
-        <w:t xml:space="preserve"> 0.2885605676771093</w:t>
-      </w:r>
-    </w:p>
-    <w:p>
-      <w:r>
-        <w:t xml:space="preserve">HP:0030127 </w:t>
-      </w:r>
-      <w:proofErr w:type="gramStart"/>
-      <w:r>
-        <w:t>UVRAG :</w:t>
-      </w:r>
-      <w:proofErr w:type="gramEnd"/>
-      <w:r>
-        <w:t xml:space="preserve"> 0.2885605676771093</w:t>
+      <w:r>
+        <w:t xml:space="preserve">ne was selected at random, then 3-6 of the gene’s neighbor HPO terms were chosen at random to be combine into a super-node. Phi was then calculated for this gene and super-node pair. The blue dotted line is the phi value of community 8 (phi = </w:t>
+      </w:r>
+      <w:r>
+        <w:t>0.316</w:t>
+      </w:r>
+      <w:r>
+        <w:t xml:space="preserve">), the only community with a phi coefficient </w:t>
+      </w:r>
+      <w:r>
+        <w:t>suggesting a correlation</w:t>
+      </w:r>
+      <w:r>
+        <w:t>.</w:t>
+      </w:r>
+      <w:r>
+        <w:t xml:space="preserve"> The red dashed line is the threshold for significance, the 99.54</w:t>
+      </w:r>
+      <w:r>
+        <w:rPr>
+          <w:vertAlign w:val="superscript"/>
+        </w:rPr>
+        <w:t>th</w:t>
+      </w:r>
+      <w:r>
+        <w:t xml:space="preserve"> percentile. This threshold was </w:t>
+      </w:r>
+      <w:r>
+        <w:t>calculated using the Bonferroni correction</w:t>
+      </w:r>
+      <w:r>
+        <w:t xml:space="preserve"> to control for the multiple tests </w:t>
+      </w:r>
+      <w:r>
+        <w:t xml:space="preserve">of </w:t>
+      </w:r>
+      <w:r>
+        <w:t>recalculating phi for 11 gene-HPO pairs in the communities.</w:t>
       </w:r>
     </w:p>
     <w:sectPr>

</xml_diff>